<commit_message>
LCZ/AGT international ... 更新笔记
</commit_message>
<xml_diff>
--- a/LCZ/AGT international/note.docx
+++ b/LCZ/AGT international/note.docx
@@ -6,73 +6,232 @@
       <w:pPr>
         <w:jc w:val="center"/>
         <w:rPr>
+          <w:rFonts w:ascii="Times New Roman" w:eastAsia="宋体" w:hAnsi="Times New Roman" w:cs="Times New Roman"/>
           <w:b/>
-          <w:sz w:val="28"/>
-        </w:rPr>
-      </w:pPr>
-      <w:r>
-        <w:rPr>
-          <w:rFonts w:hint="eastAsia"/>
+          <w:sz w:val="32"/>
+        </w:rPr>
+      </w:pPr>
+      <w:r>
+        <w:rPr>
+          <w:rFonts w:ascii="Times New Roman" w:eastAsia="宋体" w:hAnsi="Times New Roman" w:cs="Times New Roman"/>
           <w:b/>
-          <w:sz w:val="28"/>
+          <w:sz w:val="32"/>
+        </w:rPr>
+        <w:t>AGT International</w:t>
+      </w:r>
+    </w:p>
+    <w:p>
+      <w:pPr>
+        <w:spacing w:line="312" w:lineRule="auto"/>
+        <w:rPr>
+          <w:rFonts w:ascii="Times New Roman" w:eastAsia="宋体" w:hAnsi="Times New Roman" w:cs="Times New Roman"/>
+          <w:sz w:val="24"/>
+        </w:rPr>
+      </w:pPr>
+      <w:r>
+        <w:rPr>
+          <w:rFonts w:ascii="Times New Roman" w:eastAsia="宋体" w:hAnsi="Times New Roman" w:cs="Times New Roman"/>
+          <w:sz w:val="24"/>
+        </w:rPr>
+        <w:t xml:space="preserve">AGT international </w:t>
+      </w:r>
+      <w:r>
+        <w:rPr>
+          <w:rFonts w:ascii="Times New Roman" w:eastAsia="宋体" w:hAnsi="Times New Roman" w:cs="Times New Roman"/>
+          <w:sz w:val="24"/>
+        </w:rPr>
+        <w:t>是</w:t>
+      </w:r>
+      <w:r>
+        <w:rPr>
+          <w:rFonts w:ascii="Times New Roman" w:eastAsia="宋体" w:hAnsi="Times New Roman" w:cs="Times New Roman"/>
+          <w:sz w:val="24"/>
+        </w:rPr>
+        <w:t>2017</w:t>
+      </w:r>
+      <w:r>
+        <w:rPr>
+          <w:rFonts w:ascii="Times New Roman" w:eastAsia="宋体" w:hAnsi="Times New Roman" w:cs="Times New Roman"/>
+          <w:sz w:val="24"/>
+        </w:rPr>
+        <w:t>年</w:t>
+      </w:r>
+      <w:r>
+        <w:rPr>
+          <w:rFonts w:ascii="Times New Roman" w:eastAsia="宋体" w:hAnsi="Times New Roman" w:cs="Times New Roman"/>
+          <w:sz w:val="24"/>
+        </w:rPr>
+        <w:t>IEEE</w:t>
+      </w:r>
+      <w:r>
+        <w:rPr>
+          <w:rFonts w:ascii="Times New Roman" w:eastAsia="宋体" w:hAnsi="Times New Roman" w:cs="Times New Roman"/>
+          <w:sz w:val="24"/>
+        </w:rPr>
+        <w:t>数据融合大赛</w:t>
+      </w:r>
+      <w:r>
+        <w:rPr>
+          <w:rFonts w:ascii="Times New Roman" w:eastAsia="宋体" w:hAnsi="Times New Roman" w:cs="Times New Roman"/>
+          <w:sz w:val="24"/>
+        </w:rPr>
+        <w:t xml:space="preserve"> (IEEE Data Fusion Contest, DFC) </w:t>
+      </w:r>
+      <w:r>
+        <w:rPr>
+          <w:rFonts w:ascii="Times New Roman" w:eastAsia="宋体" w:hAnsi="Times New Roman" w:cs="Times New Roman"/>
+          <w:sz w:val="24"/>
+        </w:rPr>
+        <w:t>第二名组。</w:t>
+      </w:r>
+    </w:p>
+    <w:p>
+      <w:pPr>
+        <w:spacing w:line="312" w:lineRule="auto"/>
+        <w:rPr>
+          <w:rFonts w:ascii="Times New Roman" w:eastAsia="宋体" w:hAnsi="Times New Roman" w:cs="Times New Roman"/>
+          <w:sz w:val="24"/>
+        </w:rPr>
+      </w:pPr>
+    </w:p>
+    <w:p>
+      <w:pPr>
+        <w:spacing w:line="312" w:lineRule="auto"/>
+        <w:rPr>
+          <w:rFonts w:ascii="Times New Roman" w:eastAsia="宋体" w:hAnsi="Times New Roman" w:cs="Times New Roman" w:hint="eastAsia"/>
+          <w:sz w:val="24"/>
+        </w:rPr>
+      </w:pPr>
+      <w:r>
+        <w:rPr>
+          <w:rFonts w:ascii="Times New Roman" w:eastAsia="宋体" w:hAnsi="Times New Roman" w:cs="Times New Roman"/>
+          <w:b/>
+          <w:sz w:val="24"/>
+        </w:rPr>
+        <w:t>内容：</w:t>
+      </w:r>
+      <w:r>
+        <w:rPr>
+          <w:rFonts w:ascii="Times New Roman" w:eastAsia="宋体" w:hAnsi="Times New Roman" w:cs="Times New Roman" w:hint="eastAsia"/>
+          <w:sz w:val="24"/>
         </w:rPr>
         <w:t>AGT</w:t>
       </w:r>
       <w:r>
         <w:rPr>
+          <w:rFonts w:ascii="Times New Roman" w:eastAsia="宋体" w:hAnsi="Times New Roman" w:cs="Times New Roman" w:hint="eastAsia"/>
+          <w:sz w:val="24"/>
+        </w:rPr>
+        <w:t>通过多种方法集成的策略对目标地区多种数据进行融合，并实现</w:t>
+      </w:r>
+      <w:r>
+        <w:rPr>
+          <w:rFonts w:ascii="Times New Roman" w:eastAsia="宋体" w:hAnsi="Times New Roman" w:cs="Times New Roman" w:hint="eastAsia"/>
+          <w:sz w:val="24"/>
+        </w:rPr>
+        <w:t>LCZ</w:t>
+      </w:r>
+      <w:r>
+        <w:rPr>
+          <w:rFonts w:ascii="Times New Roman" w:eastAsia="宋体" w:hAnsi="Times New Roman" w:cs="Times New Roman" w:hint="eastAsia"/>
+          <w:sz w:val="24"/>
+        </w:rPr>
+        <w:t>分类，集成方法包括</w:t>
+      </w:r>
+      <w:r>
+        <w:rPr>
+          <w:rFonts w:ascii="Times New Roman" w:eastAsia="宋体" w:hAnsi="Times New Roman" w:cs="Times New Roman" w:hint="eastAsia"/>
+          <w:sz w:val="24"/>
+        </w:rPr>
+        <w:t>随机森林、</w:t>
+      </w:r>
+      <w:r>
+        <w:rPr>
+          <w:rFonts w:ascii="Times New Roman" w:eastAsia="宋体" w:hAnsi="Times New Roman" w:cs="Times New Roman" w:hint="eastAsia"/>
+          <w:sz w:val="24"/>
+        </w:rPr>
+        <w:t>CNN</w:t>
+      </w:r>
+      <w:r>
+        <w:rPr>
+          <w:rFonts w:ascii="Times New Roman" w:eastAsia="宋体" w:hAnsi="Times New Roman" w:cs="Times New Roman" w:hint="eastAsia"/>
+          <w:sz w:val="24"/>
+        </w:rPr>
+        <w:t>和梯度</w:t>
+      </w:r>
+      <w:r>
+        <w:rPr>
+          <w:rFonts w:ascii="Times New Roman" w:eastAsia="宋体" w:hAnsi="Times New Roman" w:cs="Times New Roman" w:hint="eastAsia"/>
+          <w:sz w:val="24"/>
+        </w:rPr>
+        <w:t>提升机（</w:t>
+      </w:r>
+      <w:r>
+        <w:rPr>
+          <w:rFonts w:ascii="Times New Roman" w:eastAsia="宋体" w:hAnsi="Times New Roman" w:cs="Times New Roman" w:hint="eastAsia"/>
+          <w:sz w:val="24"/>
+        </w:rPr>
+        <w:t>Gradient</w:t>
+      </w:r>
+      <w:r>
+        <w:rPr>
+          <w:rFonts w:ascii="Times New Roman" w:eastAsia="宋体" w:hAnsi="Times New Roman" w:cs="Times New Roman"/>
+          <w:sz w:val="24"/>
+        </w:rPr>
+        <w:t xml:space="preserve"> Boosting Machine</w:t>
+      </w:r>
+      <w:r>
+        <w:rPr>
+          <w:rFonts w:ascii="Times New Roman" w:eastAsia="宋体" w:hAnsi="Times New Roman" w:cs="Times New Roman" w:hint="eastAsia"/>
+          <w:sz w:val="24"/>
+        </w:rPr>
+        <w:t>,</w:t>
+      </w:r>
+      <w:r>
+        <w:rPr>
+          <w:rFonts w:ascii="Times New Roman" w:eastAsia="宋体" w:hAnsi="Times New Roman" w:cs="Times New Roman"/>
+          <w:sz w:val="24"/>
+        </w:rPr>
+        <w:t xml:space="preserve"> GBM</w:t>
+      </w:r>
+      <w:r>
+        <w:rPr>
+          <w:rFonts w:ascii="Times New Roman" w:eastAsia="宋体" w:hAnsi="Times New Roman" w:cs="Times New Roman" w:hint="eastAsia"/>
+          <w:sz w:val="24"/>
+        </w:rPr>
+        <w:t>）</w:t>
+      </w:r>
+      <w:r>
+        <w:rPr>
+          <w:rFonts w:ascii="Times New Roman" w:eastAsia="宋体" w:hAnsi="Times New Roman" w:cs="Times New Roman" w:hint="eastAsia"/>
+          <w:sz w:val="24"/>
+        </w:rPr>
+        <w:t>。</w:t>
+      </w:r>
+    </w:p>
+    <w:p>
+      <w:pPr>
+        <w:spacing w:line="312" w:lineRule="auto"/>
+        <w:rPr>
+          <w:rFonts w:ascii="Times New Roman" w:eastAsia="宋体" w:hAnsi="Times New Roman" w:cs="Times New Roman"/>
+          <w:sz w:val="24"/>
+        </w:rPr>
+      </w:pPr>
+    </w:p>
+    <w:p>
+      <w:pPr>
+        <w:spacing w:line="312" w:lineRule="auto"/>
+        <w:rPr>
+          <w:rFonts w:ascii="Times New Roman" w:eastAsia="宋体" w:hAnsi="Times New Roman" w:cs="Times New Roman"/>
           <w:b/>
-          <w:sz w:val="28"/>
-        </w:rPr>
-        <w:t xml:space="preserve"> International</w:t>
-      </w:r>
-    </w:p>
-    <w:p/>
-    <w:p>
-      <w:r>
-        <w:rPr>
-          <w:rFonts w:hint="eastAsia"/>
-        </w:rPr>
-        <w:t>A</w:t>
-      </w:r>
-      <w:r>
-        <w:t xml:space="preserve">GT international </w:t>
-      </w:r>
-      <w:r>
-        <w:rPr>
-          <w:rFonts w:hint="eastAsia"/>
-        </w:rPr>
-        <w:t>是2</w:t>
-      </w:r>
-      <w:r>
-        <w:t>017</w:t>
-      </w:r>
-      <w:r>
-        <w:rPr>
-          <w:rFonts w:hint="eastAsia"/>
-        </w:rPr>
-        <w:t xml:space="preserve">年IEEE数据融合大赛 </w:t>
-      </w:r>
-      <w:r>
-        <w:t xml:space="preserve">(IEEE Data Fusion Contest, DFC) </w:t>
-      </w:r>
-      <w:r>
-        <w:rPr>
-          <w:rFonts w:hint="eastAsia"/>
-        </w:rPr>
-        <w:t>第二名组。</w:t>
-      </w:r>
-    </w:p>
-    <w:p/>
-    <w:p>
-      <w:pPr>
-        <w:rPr>
+          <w:sz w:val="24"/>
+        </w:rPr>
+      </w:pPr>
+      <w:r>
+        <w:rPr>
+          <w:rFonts w:ascii="Times New Roman" w:eastAsia="宋体" w:hAnsi="Times New Roman" w:cs="Times New Roman"/>
           <w:b/>
-        </w:rPr>
-      </w:pPr>
-      <w:r>
-        <w:rPr>
-          <w:rFonts w:hint="eastAsia"/>
-          <w:b/>
+          <w:sz w:val="24"/>
         </w:rPr>
         <w:t>问题与挑战：</w:t>
       </w:r>
@@ -84,11 +243,17 @@
           <w:ilvl w:val="0"/>
           <w:numId w:val="1"/>
         </w:numPr>
+        <w:spacing w:line="312" w:lineRule="auto"/>
         <w:ind w:firstLineChars="0"/>
-      </w:pPr>
-      <w:r>
-        <w:rPr>
-          <w:rFonts w:hint="eastAsia"/>
+        <w:rPr>
+          <w:rFonts w:ascii="Times New Roman" w:eastAsia="宋体" w:hAnsi="Times New Roman" w:cs="Times New Roman"/>
+          <w:sz w:val="24"/>
+        </w:rPr>
+      </w:pPr>
+      <w:r>
+        <w:rPr>
+          <w:rFonts w:ascii="Times New Roman" w:eastAsia="宋体" w:hAnsi="Times New Roman" w:cs="Times New Roman"/>
+          <w:sz w:val="24"/>
         </w:rPr>
         <w:t>对深度学习来说，样本量太少（需要进行数据扩张）</w:t>
       </w:r>
@@ -100,20 +265,31 @@
           <w:ilvl w:val="0"/>
           <w:numId w:val="1"/>
         </w:numPr>
+        <w:spacing w:line="312" w:lineRule="auto"/>
         <w:ind w:firstLineChars="0"/>
-      </w:pPr>
-      <w:r>
-        <w:rPr>
-          <w:rFonts w:hint="eastAsia"/>
+        <w:rPr>
+          <w:rFonts w:ascii="Times New Roman" w:eastAsia="宋体" w:hAnsi="Times New Roman" w:cs="Times New Roman"/>
+          <w:sz w:val="24"/>
+        </w:rPr>
+      </w:pPr>
+      <w:r>
+        <w:rPr>
+          <w:rFonts w:ascii="Times New Roman" w:eastAsia="宋体" w:hAnsi="Times New Roman" w:cs="Times New Roman"/>
+          <w:sz w:val="24"/>
         </w:rPr>
         <w:t>训练样本类别数量不均衡（部分样本数量只有</w:t>
       </w:r>
       <w:r>
+        <w:rPr>
+          <w:rFonts w:ascii="Times New Roman" w:eastAsia="宋体" w:hAnsi="Times New Roman" w:cs="Times New Roman"/>
+          <w:sz w:val="24"/>
+        </w:rPr>
         <w:t>300</w:t>
       </w:r>
       <w:r>
         <w:rPr>
-          <w:rFonts w:hint="eastAsia"/>
+          <w:rFonts w:ascii="Times New Roman" w:eastAsia="宋体" w:hAnsi="Times New Roman" w:cs="Times New Roman"/>
+          <w:sz w:val="24"/>
         </w:rPr>
         <w:t>）</w:t>
       </w:r>
@@ -125,11 +301,17 @@
           <w:ilvl w:val="0"/>
           <w:numId w:val="1"/>
         </w:numPr>
+        <w:spacing w:line="312" w:lineRule="auto"/>
         <w:ind w:firstLineChars="0"/>
-      </w:pPr>
-      <w:r>
-        <w:rPr>
-          <w:rFonts w:hint="eastAsia"/>
+        <w:rPr>
+          <w:rFonts w:ascii="Times New Roman" w:eastAsia="宋体" w:hAnsi="Times New Roman" w:cs="Times New Roman"/>
+          <w:sz w:val="24"/>
+        </w:rPr>
+      </w:pPr>
+      <w:r>
+        <w:rPr>
+          <w:rFonts w:ascii="Times New Roman" w:eastAsia="宋体" w:hAnsi="Times New Roman" w:cs="Times New Roman"/>
+          <w:sz w:val="24"/>
         </w:rPr>
         <w:t>数据质量问题（噪声，数据获取时间，云量等）</w:t>
       </w:r>
@@ -141,11 +323,17 @@
           <w:ilvl w:val="0"/>
           <w:numId w:val="1"/>
         </w:numPr>
+        <w:spacing w:line="312" w:lineRule="auto"/>
         <w:ind w:firstLineChars="0"/>
-      </w:pPr>
-      <w:r>
-        <w:rPr>
-          <w:rFonts w:hint="eastAsia"/>
+        <w:rPr>
+          <w:rFonts w:ascii="Times New Roman" w:eastAsia="宋体" w:hAnsi="Times New Roman" w:cs="Times New Roman"/>
+          <w:sz w:val="24"/>
+        </w:rPr>
+      </w:pPr>
+      <w:r>
+        <w:rPr>
+          <w:rFonts w:ascii="Times New Roman" w:eastAsia="宋体" w:hAnsi="Times New Roman" w:cs="Times New Roman"/>
+          <w:sz w:val="24"/>
         </w:rPr>
         <w:t>不同城市影像数量不同</w:t>
       </w:r>
@@ -157,17 +345,24 @@
           <w:ilvl w:val="0"/>
           <w:numId w:val="1"/>
         </w:numPr>
+        <w:spacing w:line="312" w:lineRule="auto"/>
         <w:ind w:firstLineChars="0"/>
-      </w:pPr>
-      <w:r>
-        <w:rPr>
-          <w:rFonts w:hint="eastAsia"/>
+        <w:rPr>
+          <w:rFonts w:ascii="Times New Roman" w:eastAsia="宋体" w:hAnsi="Times New Roman" w:cs="Times New Roman"/>
+          <w:sz w:val="24"/>
+        </w:rPr>
+      </w:pPr>
+      <w:r>
+        <w:rPr>
+          <w:rFonts w:ascii="Times New Roman" w:eastAsia="宋体" w:hAnsi="Times New Roman" w:cs="Times New Roman"/>
+          <w:sz w:val="24"/>
         </w:rPr>
         <w:t>必须进行数据融合才能完成识别任务，而不能只利用光谱</w:t>
       </w:r>
       <w:r>
         <w:rPr>
-          <w:rFonts w:hint="eastAsia"/>
+          <w:rFonts w:ascii="Times New Roman" w:eastAsia="宋体" w:hAnsi="Times New Roman" w:cs="Times New Roman"/>
+          <w:sz w:val="24"/>
         </w:rPr>
         <w:t>数据</w:t>
       </w:r>
@@ -179,17 +374,70 @@
           <w:ilvl w:val="0"/>
           <w:numId w:val="1"/>
         </w:numPr>
+        <w:spacing w:line="312" w:lineRule="auto"/>
         <w:ind w:firstLineChars="0"/>
         <w:rPr>
-          <w:rFonts w:hint="eastAsia"/>
-        </w:rPr>
-      </w:pPr>
-      <w:r>
-        <w:rPr>
-          <w:rFonts w:hint="eastAsia"/>
-        </w:rPr>
-        <w:t>光谱数据与OSM数据的分辨率不同</w:t>
-      </w:r>
+          <w:rFonts w:ascii="Times New Roman" w:eastAsia="宋体" w:hAnsi="Times New Roman" w:cs="Times New Roman"/>
+          <w:sz w:val="24"/>
+        </w:rPr>
+      </w:pPr>
+      <w:r>
+        <w:rPr>
+          <w:rFonts w:ascii="Times New Roman" w:eastAsia="宋体" w:hAnsi="Times New Roman" w:cs="Times New Roman"/>
+          <w:sz w:val="24"/>
+        </w:rPr>
+        <w:t>光谱数据与</w:t>
+      </w:r>
+      <w:r>
+        <w:rPr>
+          <w:rFonts w:ascii="Times New Roman" w:eastAsia="宋体" w:hAnsi="Times New Roman" w:cs="Times New Roman"/>
+          <w:sz w:val="24"/>
+        </w:rPr>
+        <w:t>OSM</w:t>
+      </w:r>
+      <w:r>
+        <w:rPr>
+          <w:rFonts w:ascii="Times New Roman" w:eastAsia="宋体" w:hAnsi="Times New Roman" w:cs="Times New Roman"/>
+          <w:sz w:val="24"/>
+        </w:rPr>
+        <w:t>数据的分辨率不同</w:t>
+      </w:r>
+    </w:p>
+    <w:p>
+      <w:pPr>
+        <w:spacing w:line="312" w:lineRule="auto"/>
+        <w:rPr>
+          <w:rFonts w:ascii="Times New Roman" w:eastAsia="宋体" w:hAnsi="Times New Roman" w:cs="Times New Roman"/>
+          <w:sz w:val="24"/>
+        </w:rPr>
+      </w:pPr>
+    </w:p>
+    <w:p>
+      <w:pPr>
+        <w:spacing w:line="312" w:lineRule="auto"/>
+        <w:rPr>
+          <w:rFonts w:ascii="Times New Roman" w:eastAsia="宋体" w:hAnsi="Times New Roman" w:cs="Times New Roman"/>
+          <w:b/>
+          <w:sz w:val="24"/>
+        </w:rPr>
+      </w:pPr>
+      <w:r>
+        <w:rPr>
+          <w:rFonts w:ascii="Times New Roman" w:eastAsia="宋体" w:hAnsi="Times New Roman" w:cs="Times New Roman" w:hint="eastAsia"/>
+          <w:b/>
+          <w:sz w:val="24"/>
+        </w:rPr>
+        <w:t>流程：</w:t>
+      </w:r>
+    </w:p>
+    <w:p>
+      <w:pPr>
+        <w:spacing w:line="312" w:lineRule="auto"/>
+        <w:rPr>
+          <w:rFonts w:ascii="Times New Roman" w:eastAsia="宋体" w:hAnsi="Times New Roman" w:cs="Times New Roman" w:hint="eastAsia"/>
+          <w:sz w:val="24"/>
+        </w:rPr>
+      </w:pPr>
       <w:bookmarkStart w:id="0" w:name="_GoBack"/>
       <w:bookmarkEnd w:id="0"/>
     </w:p>

</xml_diff>